<commit_message>
added notebooks to make figures, calculate heat transfer coeff, added model params sensitivity analysis
</commit_message>
<xml_diff>
--- a/doc/beo_manual.docx
+++ b/doc/beo_manual.docx
@@ -5738,7 +5738,7 @@
     </w:lvl>
   </w:abstractNum>
   <w:abstractNum w:abstractNumId="990">
-    <w:nsid w:val="1a2f9832"/>
+    <w:nsid w:val="698049fd"/>
     <w:multiLevelType w:val="multilevel"/>
     <w:lvl w:ilvl="0">
       <w:numFmt w:val="bullet"/>
@@ -5819,7 +5819,7 @@
     </w:lvl>
   </w:abstractNum>
   <w:abstractNum w:abstractNumId="99411">
-    <w:nsid w:val="bc1f82ec"/>
+    <w:nsid w:val="cd1da589"/>
     <w:multiLevelType w:val="multilevel"/>
     <w:lvl w:ilvl="0">
       <w:start w:val="1"/>
@@ -5907,7 +5907,7 @@
     </w:lvl>
   </w:abstractNum>
   <w:abstractNum w:abstractNumId="991">
-    <w:nsid w:val="9fb6e28e"/>
+    <w:nsid w:val="29cd0f67"/>
     <w:multiLevelType w:val="multilevel"/>
     <w:lvl w:ilvl="0">
       <w:numFmt w:val="bullet"/>

</xml_diff>